<commit_message>
Version 1.0: Add the cover and several headers required according to the regulation file. Besides, some style links are fixed (there were some bad and weird link relationships before). Statement: This could be a relatively stable version and you could use it at ease.
</commit_message>
<xml_diff>
--- a/毕业论文.docx
+++ b/毕业论文.docx
@@ -4,21 +4,906 @@
   <w:body>
     <w:p>
       <w:pPr>
-        <w:pStyle w:val="afff6"/>
+        <w:pStyle w:val="afffff3"/>
+        <w:textAlignment w:val="center"/>
+        <w:rPr>
+          <w:rFonts w:ascii="隶书" w:eastAsia="隶书"/>
+          <w:sz w:val="52"/>
+          <w:szCs w:val="52"/>
+        </w:rPr>
+      </w:pPr>
+      <w:r>
+        <w:rPr>
+          <w:rFonts w:ascii="隶书" w:eastAsia="隶书" w:hint="eastAsia"/>
+          <w:sz w:val="52"/>
+          <w:szCs w:val="52"/>
+        </w:rPr>
+        <w:t>清 华 大 学</w:t>
+      </w:r>
+    </w:p>
+    <w:p>
+      <w:pPr>
+        <w:pStyle w:val="afffff3"/>
+        <w:textAlignment w:val="center"/>
+        <w:rPr>
+          <w:rFonts w:ascii="隶书" w:eastAsia="隶书"/>
+          <w:sz w:val="52"/>
+          <w:szCs w:val="52"/>
+        </w:rPr>
+      </w:pPr>
+    </w:p>
+    <w:p>
+      <w:pPr>
+        <w:pStyle w:val="afffff3"/>
+        <w:textAlignment w:val="center"/>
+        <w:rPr>
+          <w:rFonts w:ascii="黑体" w:eastAsia="黑体" w:hAnsi="黑体"/>
+          <w:sz w:val="72"/>
+          <w:szCs w:val="72"/>
+        </w:rPr>
+      </w:pPr>
+      <w:r>
+        <w:rPr>
+          <w:rFonts w:ascii="黑体" w:eastAsia="黑体" w:hAnsi="黑体" w:hint="eastAsia"/>
+          <w:sz w:val="72"/>
+          <w:szCs w:val="72"/>
+        </w:rPr>
+        <w:t>综 合 论 文 训 练</w:t>
+      </w:r>
+    </w:p>
+    <w:p>
+      <w:pPr>
+        <w:pStyle w:val="afffff3"/>
+        <w:textAlignment w:val="center"/>
+        <w:rPr>
+          <w:rFonts w:ascii="黑体" w:eastAsia="黑体" w:hAnsi="黑体"/>
+          <w:sz w:val="72"/>
+          <w:szCs w:val="72"/>
+        </w:rPr>
+      </w:pPr>
+    </w:p>
+    <w:p>
+      <w:pPr>
+        <w:pStyle w:val="afffff"/>
+        <w:textAlignment w:val="center"/>
+      </w:pPr>
+      <w:r>
+        <w:rPr>
+          <w:rFonts w:hint="eastAsia"/>
+        </w:rPr>
+        <w:t>题目：</w:t>
+      </w:r>
+      <w:r>
+        <w:rPr>
+          <w:rFonts w:hint="eastAsia"/>
+        </w:rPr>
+        <w:t>你的毕业论文</w:t>
+      </w:r>
+      <w:r>
+        <w:rPr>
+          <w:rFonts w:hint="eastAsia"/>
+        </w:rPr>
+        <w:t>题目</w:t>
+      </w:r>
+    </w:p>
+    <w:p>
+      <w:pPr>
+        <w:pStyle w:val="afffff"/>
+        <w:textAlignment w:val="center"/>
+      </w:pPr>
+    </w:p>
+    <w:p>
+      <w:pPr>
+        <w:pStyle w:val="afffff0"/>
+        <w:ind w:leftChars="875" w:left="2100"/>
+        <w:textAlignment w:val="center"/>
+      </w:pPr>
+      <w:r>
+        <w:rPr>
+          <w:rFonts w:hint="eastAsia"/>
+        </w:rPr>
+        <w:t xml:space="preserve">系 </w:t>
+      </w:r>
+      <w:r>
+        <w:t xml:space="preserve">   </w:t>
+      </w:r>
+      <w:r>
+        <w:rPr>
+          <w:rFonts w:hint="eastAsia"/>
+        </w:rPr>
+        <w:t>别：</w:t>
+      </w:r>
+      <w:r>
+        <w:rPr>
+          <w:rFonts w:hint="eastAsia"/>
+        </w:rPr>
+        <w:t>XXXX</w:t>
+      </w:r>
+      <w:r>
+        <w:rPr>
+          <w:rFonts w:hint="eastAsia"/>
+        </w:rPr>
+        <w:t>系</w:t>
+      </w:r>
+    </w:p>
+    <w:p>
+      <w:pPr>
+        <w:pStyle w:val="afffff0"/>
+        <w:ind w:leftChars="875" w:left="2100"/>
+        <w:textAlignment w:val="center"/>
+      </w:pPr>
+      <w:r>
+        <w:rPr>
+          <w:rFonts w:hint="eastAsia"/>
+        </w:rPr>
+        <w:t xml:space="preserve">专 </w:t>
+      </w:r>
+      <w:r>
+        <w:t xml:space="preserve">   </w:t>
+      </w:r>
+      <w:r>
+        <w:rPr>
+          <w:rFonts w:hint="eastAsia"/>
+        </w:rPr>
+        <w:t>业：</w:t>
+      </w:r>
+      <w:r>
+        <w:rPr>
+          <w:rFonts w:hint="eastAsia"/>
+        </w:rPr>
+        <w:t>XXXXXXXXXX</w:t>
+      </w:r>
+    </w:p>
+    <w:p>
+      <w:pPr>
+        <w:pStyle w:val="afffff0"/>
+        <w:ind w:leftChars="875" w:left="2100"/>
+        <w:textAlignment w:val="center"/>
+      </w:pPr>
+      <w:r>
+        <w:rPr>
+          <w:rFonts w:hint="eastAsia"/>
+        </w:rPr>
+        <w:t xml:space="preserve">姓 </w:t>
+      </w:r>
+      <w:r>
+        <w:t xml:space="preserve">   </w:t>
+      </w:r>
+      <w:r>
+        <w:rPr>
+          <w:rFonts w:hint="eastAsia"/>
+        </w:rPr>
+        <w:t>名：某</w:t>
+      </w:r>
+      <w:r>
+        <w:rPr>
+          <w:rFonts w:hint="eastAsia"/>
+        </w:rPr>
+        <w:t>某</w:t>
+      </w:r>
+      <w:proofErr w:type="gramStart"/>
+      <w:r>
+        <w:rPr>
+          <w:rFonts w:hint="eastAsia"/>
+        </w:rPr>
+        <w:t>某</w:t>
+      </w:r>
+      <w:proofErr w:type="gramEnd"/>
+    </w:p>
+    <w:p>
+      <w:pPr>
+        <w:pStyle w:val="afffff0"/>
+        <w:ind w:leftChars="875" w:left="2100"/>
+        <w:textAlignment w:val="center"/>
+      </w:pPr>
+      <w:r>
+        <w:rPr>
+          <w:rFonts w:hint="eastAsia"/>
+        </w:rPr>
+        <w:t>指导教师：</w:t>
+      </w:r>
+      <w:r>
+        <w:rPr>
+          <w:rFonts w:hint="eastAsia"/>
+        </w:rPr>
+        <w:t>某某</w:t>
+      </w:r>
+      <w:proofErr w:type="gramStart"/>
+      <w:r>
+        <w:rPr>
+          <w:rFonts w:hint="eastAsia"/>
+        </w:rPr>
+        <w:t>某</w:t>
+      </w:r>
+      <w:proofErr w:type="gramEnd"/>
+      <w:r>
+        <w:rPr>
+          <w:rFonts w:hint="eastAsia"/>
+        </w:rPr>
+        <w:t xml:space="preserve"> </w:t>
+      </w:r>
+      <w:r>
+        <w:rPr>
+          <w:rFonts w:hint="eastAsia"/>
+        </w:rPr>
+        <w:t>教授</w:t>
+      </w:r>
+    </w:p>
+    <w:p>
+      <w:pPr>
+        <w:pStyle w:val="afffff0"/>
+        <w:jc w:val="center"/>
+        <w:textAlignment w:val="center"/>
+      </w:pPr>
+    </w:p>
+    <w:p>
+      <w:pPr>
+        <w:pStyle w:val="afffff3"/>
+        <w:textAlignment w:val="center"/>
+        <w:sectPr>
+          <w:footerReference w:type="default" r:id="rId7"/>
+          <w:footnotePr>
+            <w:numRestart w:val="eachPage"/>
+          </w:footnotePr>
+          <w:type w:val="continuous"/>
+          <w:pgSz w:w="11906" w:h="16838" w:code="9"/>
+          <w:pgMar w:top="2155" w:right="1701" w:bottom="1814" w:left="1701" w:header="720" w:footer="720" w:gutter="113"/>
+          <w:pgNumType w:fmt="upperRoman" w:start="1"/>
+          <w:cols w:space="720"/>
+          <w:vAlign w:val="center"/>
+          <w:docGrid w:type="linesAndChars" w:linePitch="312"/>
+        </w:sectPr>
+      </w:pPr>
+      <w:r>
+        <w:t>2019年</w:t>
+      </w:r>
+      <w:r>
+        <w:t>X</w:t>
+      </w:r>
+      <w:r>
+        <w:t>月</w:t>
+      </w:r>
+      <w:r>
+        <w:t>X</w:t>
+      </w:r>
+      <w:r>
+        <w:t>日</w:t>
+      </w:r>
+    </w:p>
+    <w:p>
+      <w:pPr>
+        <w:pStyle w:val="afffff3"/>
+        <w:textAlignment w:val="center"/>
+      </w:pPr>
+    </w:p>
+    <w:p>
+      <w:pPr>
+        <w:pStyle w:val="afffff3"/>
+        <w:textAlignment w:val="center"/>
+        <w:rPr>
+          <w:rFonts w:ascii="黑体" w:eastAsia="黑体" w:hAnsiTheme="minorHAnsi" w:cs="黑体"/>
+          <w:color w:val="000000"/>
+          <w:kern w:val="0"/>
+          <w:sz w:val="44"/>
+          <w:szCs w:val="44"/>
+        </w:rPr>
+      </w:pPr>
+      <w:r>
+        <w:rPr>
+          <w:rFonts w:ascii="黑体" w:eastAsia="黑体" w:hAnsiTheme="minorHAnsi" w:cs="黑体" w:hint="eastAsia"/>
+          <w:color w:val="000000"/>
+          <w:kern w:val="0"/>
+          <w:sz w:val="44"/>
+          <w:szCs w:val="44"/>
+        </w:rPr>
+        <w:t>关于学位论文使用授权的说明</w:t>
+      </w:r>
+    </w:p>
+    <w:p>
+      <w:pPr>
+        <w:autoSpaceDE w:val="0"/>
+        <w:autoSpaceDN w:val="0"/>
+        <w:adjustRightInd w:val="0"/>
+        <w:spacing w:line="240" w:lineRule="auto"/>
+        <w:ind w:firstLine="0"/>
+        <w:jc w:val="center"/>
+        <w:rPr>
+          <w:rFonts w:ascii="黑体" w:eastAsia="黑体" w:hAnsiTheme="minorHAnsi" w:cs="黑体"/>
+          <w:color w:val="000000"/>
+          <w:kern w:val="0"/>
+          <w:sz w:val="44"/>
+          <w:szCs w:val="44"/>
+        </w:rPr>
+      </w:pPr>
+    </w:p>
+    <w:p>
+      <w:r>
+        <w:rPr>
+          <w:rFonts w:hint="eastAsia"/>
+        </w:rPr>
+        <w:t>本人完全了解清华大学有关保留、使用学位论文的规定，即：学校有权保留学位论文的复印件，允许该论文被查阅和借阅；学校可以公布该论文的全部或部分内容，可以采用影印、缩印或其他复制手段保存该论文。</w:t>
+      </w:r>
+    </w:p>
+    <w:p>
+      <w:pPr>
+        <w:rPr>
+          <w:rFonts w:cs="Times New Roman"/>
+          <w:b/>
+          <w:bCs/>
+        </w:rPr>
+      </w:pPr>
+      <w:r>
+        <w:rPr>
+          <w:rFonts w:cs="Times New Roman"/>
+          <w:b/>
+          <w:bCs/>
+        </w:rPr>
+        <w:t>(</w:t>
+      </w:r>
+      <w:r>
+        <w:rPr>
+          <w:rFonts w:hint="eastAsia"/>
+          <w:b/>
+        </w:rPr>
+        <w:t>涉密的学位论文在解密后应遵守此规定</w:t>
+      </w:r>
+      <w:r>
+        <w:rPr>
+          <w:rFonts w:cs="Times New Roman"/>
+          <w:b/>
+          <w:bCs/>
+        </w:rPr>
+        <w:t>)</w:t>
+      </w:r>
+    </w:p>
+    <w:p>
+      <w:pPr>
+        <w:rPr>
+          <w:rFonts w:cs="Times New Roman"/>
+          <w:b/>
+        </w:rPr>
+      </w:pPr>
+    </w:p>
+    <w:p>
+      <w:pPr>
+        <w:pStyle w:val="afffff3"/>
+        <w:textAlignment w:val="center"/>
+        <w:rPr>
+          <w:rFonts w:hAnsi="Times New Roman"/>
+          <w:color w:val="000000"/>
+          <w:kern w:val="0"/>
+          <w:sz w:val="23"/>
+          <w:szCs w:val="23"/>
+        </w:rPr>
+      </w:pPr>
+      <w:r>
+        <w:rPr>
+          <w:rFonts w:hAnsi="Times New Roman" w:hint="eastAsia"/>
+          <w:color w:val="000000"/>
+          <w:kern w:val="0"/>
+          <w:sz w:val="23"/>
+          <w:szCs w:val="23"/>
+        </w:rPr>
+        <w:t>签名：</w:t>
+      </w:r>
+      <w:r>
+        <w:rPr>
+          <w:rFonts w:hAnsi="Times New Roman" w:hint="eastAsia"/>
+          <w:color w:val="000000"/>
+          <w:kern w:val="0"/>
+          <w:sz w:val="23"/>
+          <w:szCs w:val="23"/>
+        </w:rPr>
+        <w:t xml:space="preserve">_____________ </w:t>
+      </w:r>
+      <w:r>
+        <w:rPr>
+          <w:rFonts w:hAnsi="Times New Roman" w:hint="eastAsia"/>
+          <w:color w:val="000000"/>
+          <w:kern w:val="0"/>
+          <w:sz w:val="23"/>
+          <w:szCs w:val="23"/>
+        </w:rPr>
+        <w:t>导师签名：</w:t>
+      </w:r>
+      <w:r>
+        <w:rPr>
+          <w:rFonts w:hAnsi="Times New Roman" w:hint="eastAsia"/>
+          <w:color w:val="000000"/>
+          <w:kern w:val="0"/>
+          <w:sz w:val="23"/>
+          <w:szCs w:val="23"/>
+        </w:rPr>
+        <w:t>_____________</w:t>
+      </w:r>
+      <w:r>
+        <w:rPr>
+          <w:rFonts w:hAnsi="Times New Roman"/>
+          <w:color w:val="000000"/>
+          <w:kern w:val="0"/>
+          <w:sz w:val="23"/>
+          <w:szCs w:val="23"/>
+        </w:rPr>
+        <w:t xml:space="preserve"> </w:t>
+      </w:r>
+      <w:r>
+        <w:rPr>
+          <w:rFonts w:hAnsi="Times New Roman" w:hint="eastAsia"/>
+          <w:color w:val="000000"/>
+          <w:kern w:val="0"/>
+          <w:sz w:val="23"/>
+          <w:szCs w:val="23"/>
+        </w:rPr>
+        <w:t>日期：</w:t>
+      </w:r>
+      <w:r>
+        <w:rPr>
+          <w:rFonts w:hAnsi="Times New Roman" w:hint="eastAsia"/>
+          <w:color w:val="000000"/>
+          <w:kern w:val="0"/>
+          <w:sz w:val="23"/>
+          <w:szCs w:val="23"/>
+        </w:rPr>
+        <w:t>_____________</w:t>
+      </w:r>
+    </w:p>
+    <w:p>
+      <w:pPr>
+        <w:pStyle w:val="afffff3"/>
+        <w:jc w:val="both"/>
+        <w:textAlignment w:val="center"/>
+        <w:sectPr>
+          <w:footnotePr>
+            <w:numRestart w:val="eachPage"/>
+          </w:footnotePr>
+          <w:pgSz w:w="11906" w:h="16838" w:code="9"/>
+          <w:pgMar w:top="2155" w:right="1701" w:bottom="1814" w:left="1701" w:header="720" w:footer="720" w:gutter="113"/>
+          <w:pgNumType w:fmt="upperRoman" w:start="1"/>
+          <w:cols w:space="720"/>
+          <w:docGrid w:type="linesAndChars" w:linePitch="312"/>
+        </w:sectPr>
+      </w:pPr>
+    </w:p>
+    <w:p>
+      <w:pPr>
+        <w:pStyle w:val="a7"/>
+      </w:pPr>
+      <w:r>
+        <w:rPr>
+          <w:rFonts w:hint="eastAsia"/>
+        </w:rPr>
+        <w:lastRenderedPageBreak/>
+        <w:t>中文摘要</w:t>
+      </w:r>
+    </w:p>
+    <w:p>
+      <w:pPr>
+        <w:pStyle w:val="a8"/>
+        <w:ind w:firstLine="480"/>
+      </w:pPr>
+      <w:r>
+        <w:rPr>
+          <w:rFonts w:hint="eastAsia"/>
+        </w:rPr>
+        <w:t>一个好的</w:t>
+      </w:r>
+      <w:r>
+        <w:t>Word</w:t>
+      </w:r>
+      <w:r>
+        <w:rPr>
+          <w:rFonts w:hint="eastAsia"/>
+        </w:rPr>
+        <w:t>模板是愉快毕业论文写作的开始。</w:t>
+      </w:r>
+    </w:p>
+    <w:p>
+      <w:pPr>
+        <w:pStyle w:val="a8"/>
+        <w:ind w:firstLine="480"/>
+      </w:pPr>
+    </w:p>
+    <w:p>
+      <w:pPr>
+        <w:pStyle w:val="a8"/>
+        <w:ind w:firstLine="480"/>
+      </w:pPr>
+      <w:r>
+        <w:rPr>
+          <w:rFonts w:hint="eastAsia"/>
+          <w:b/>
+        </w:rPr>
+        <w:t>关键词</w:t>
+      </w:r>
+      <w:r>
+        <w:rPr>
+          <w:rFonts w:hint="eastAsia"/>
+          <w:b/>
+        </w:rPr>
+        <w:t>：</w:t>
+      </w:r>
+      <w:r>
+        <w:rPr>
+          <w:rFonts w:hint="eastAsia"/>
+        </w:rPr>
+        <w:t>模板；毕业论文；写作</w:t>
+      </w:r>
+    </w:p>
+    <w:p>
+      <w:pPr>
+        <w:pStyle w:val="a8"/>
+        <w:ind w:firstLine="480"/>
+      </w:pPr>
+    </w:p>
+    <w:p>
+      <w:pPr>
+        <w:pStyle w:val="a8"/>
+        <w:ind w:firstLine="480"/>
+        <w:rPr>
+          <w:rFonts w:hint="eastAsia"/>
+        </w:rPr>
+        <w:sectPr>
+          <w:footerReference w:type="default" r:id="rId8"/>
+          <w:footnotePr>
+            <w:numRestart w:val="eachPage"/>
+          </w:footnotePr>
+          <w:pgSz w:w="11906" w:h="16838" w:code="9"/>
+          <w:pgMar w:top="2155" w:right="1701" w:bottom="1814" w:left="1701" w:header="720" w:footer="720" w:gutter="113"/>
+          <w:pgNumType w:fmt="upperRoman" w:start="1"/>
+          <w:cols w:space="720"/>
+          <w:docGrid w:type="linesAndChars" w:linePitch="312"/>
+        </w:sectPr>
       </w:pPr>
       <w:bookmarkStart w:id="0" w:name="_GoBack"/>
       <w:bookmarkEnd w:id="0"/>
     </w:p>
+    <w:p>
+      <w:pPr>
+        <w:pStyle w:val="ab"/>
+      </w:pPr>
+      <w:r>
+        <w:lastRenderedPageBreak/>
+        <w:t>ABSTRACT</w:t>
+      </w:r>
+    </w:p>
+    <w:p>
+      <w:pPr>
+        <w:pStyle w:val="ac"/>
+        <w:ind w:firstLine="387"/>
+        <w:rPr>
+          <w:rFonts w:eastAsiaTheme="minorEastAsia"/>
+        </w:rPr>
+      </w:pPr>
+      <w:r>
+        <w:t xml:space="preserve">A well-developed Microsoft Word template is a half-success to your </w:t>
+      </w:r>
+      <w:r>
+        <w:rPr>
+          <w:rFonts w:eastAsiaTheme="minorEastAsia"/>
+        </w:rPr>
+        <w:t>remarkable achievement for the graduation manuscript.</w:t>
+      </w:r>
+    </w:p>
+    <w:p>
+      <w:pPr>
+        <w:pStyle w:val="ac"/>
+        <w:ind w:firstLine="387"/>
+        <w:rPr>
+          <w:rFonts w:eastAsiaTheme="minorEastAsia"/>
+        </w:rPr>
+      </w:pPr>
+    </w:p>
+    <w:p>
+      <w:pPr>
+        <w:pStyle w:val="ac"/>
+        <w:ind w:firstLine="387"/>
+        <w:rPr>
+          <w:rFonts w:eastAsiaTheme="minorEastAsia"/>
+        </w:rPr>
+      </w:pPr>
+      <w:r>
+        <w:rPr>
+          <w:rFonts w:eastAsiaTheme="minorEastAsia" w:hint="eastAsia"/>
+          <w:b/>
+        </w:rPr>
+        <w:t>Keywords</w:t>
+      </w:r>
+      <w:r>
+        <w:rPr>
+          <w:rFonts w:eastAsiaTheme="minorEastAsia"/>
+          <w:b/>
+        </w:rPr>
+        <w:t xml:space="preserve">: </w:t>
+      </w:r>
+      <w:r>
+        <w:rPr>
+          <w:rFonts w:eastAsiaTheme="minorEastAsia"/>
+        </w:rPr>
+        <w:t>Template; Graduation Manuscript; Literature</w:t>
+      </w:r>
+    </w:p>
+    <w:p>
+      <w:pPr>
+        <w:pStyle w:val="ac"/>
+        <w:rPr>
+          <w:rFonts w:eastAsiaTheme="minorEastAsia"/>
+        </w:rPr>
+      </w:pPr>
+    </w:p>
+    <w:p>
+      <w:pPr>
+        <w:pStyle w:val="ac"/>
+        <w:rPr>
+          <w:rFonts w:eastAsiaTheme="minorEastAsia" w:hint="eastAsia"/>
+        </w:rPr>
+        <w:sectPr>
+          <w:footnotePr>
+            <w:numRestart w:val="eachPage"/>
+          </w:footnotePr>
+          <w:pgSz w:w="11906" w:h="16838" w:code="9"/>
+          <w:pgMar w:top="2155" w:right="1701" w:bottom="1814" w:left="1701" w:header="720" w:footer="720" w:gutter="113"/>
+          <w:pgNumType w:fmt="upperRoman"/>
+          <w:cols w:space="720"/>
+          <w:docGrid w:type="linesAndChars" w:linePitch="312"/>
+        </w:sectPr>
+      </w:pPr>
+    </w:p>
+    <w:p>
+      <w:pPr>
+        <w:pStyle w:val="ac"/>
+        <w:rPr>
+          <w:rFonts w:eastAsiaTheme="minorEastAsia"/>
+        </w:rPr>
+      </w:pPr>
+      <w:r>
+        <w:rPr>
+          <w:rFonts w:eastAsiaTheme="minorEastAsia" w:hint="eastAsia"/>
+        </w:rPr>
+        <w:lastRenderedPageBreak/>
+        <w:t>这是你的</w:t>
+      </w:r>
+      <w:r>
+        <w:rPr>
+          <w:rFonts w:eastAsiaTheme="minorEastAsia" w:hint="eastAsia"/>
+        </w:rPr>
+        <w:t>目录</w:t>
+      </w:r>
+      <w:r>
+        <w:rPr>
+          <w:rFonts w:eastAsiaTheme="minorEastAsia" w:hint="eastAsia"/>
+        </w:rPr>
+        <w:t>页</w:t>
+      </w:r>
+    </w:p>
+    <w:p>
+      <w:pPr>
+        <w:pStyle w:val="ac"/>
+        <w:rPr>
+          <w:rFonts w:eastAsiaTheme="minorEastAsia"/>
+        </w:rPr>
+      </w:pPr>
+    </w:p>
+    <w:p>
+      <w:pPr>
+        <w:pStyle w:val="ac"/>
+        <w:rPr>
+          <w:rFonts w:eastAsiaTheme="minorEastAsia" w:hint="eastAsia"/>
+        </w:rPr>
+        <w:sectPr>
+          <w:footnotePr>
+            <w:numRestart w:val="eachPage"/>
+          </w:footnotePr>
+          <w:pgSz w:w="11906" w:h="16838" w:code="9"/>
+          <w:pgMar w:top="2155" w:right="1701" w:bottom="1814" w:left="1701" w:header="720" w:footer="720" w:gutter="113"/>
+          <w:pgNumType w:fmt="upperRoman"/>
+          <w:cols w:space="720"/>
+          <w:docGrid w:type="linesAndChars" w:linePitch="312"/>
+        </w:sectPr>
+      </w:pPr>
+    </w:p>
+    <w:p>
+      <w:pPr>
+        <w:pStyle w:val="ac"/>
+        <w:rPr>
+          <w:rFonts w:eastAsiaTheme="minorEastAsia"/>
+        </w:rPr>
+      </w:pPr>
+    </w:p>
+    <w:p>
+      <w:pPr>
+        <w:pStyle w:val="ac"/>
+        <w:rPr>
+          <w:rFonts w:eastAsiaTheme="minorEastAsia"/>
+        </w:rPr>
+      </w:pPr>
+    </w:p>
+    <w:p>
+      <w:pPr>
+        <w:pStyle w:val="ac"/>
+        <w:rPr>
+          <w:rFonts w:eastAsiaTheme="minorEastAsia" w:hint="eastAsia"/>
+        </w:rPr>
+        <w:sectPr>
+          <w:footnotePr>
+            <w:numRestart w:val="eachPage"/>
+          </w:footnotePr>
+          <w:pgSz w:w="11906" w:h="16838" w:code="9"/>
+          <w:pgMar w:top="2155" w:right="1701" w:bottom="1814" w:left="1701" w:header="720" w:footer="720" w:gutter="113"/>
+          <w:pgNumType w:start="1"/>
+          <w:cols w:space="720"/>
+          <w:docGrid w:type="linesAndChars" w:linePitch="312"/>
+        </w:sectPr>
+      </w:pPr>
+    </w:p>
+    <w:p>
+      <w:pPr>
+        <w:pStyle w:val="afffa"/>
+      </w:pPr>
+      <w:r>
+        <w:rPr>
+          <w:rFonts w:hint="eastAsia"/>
+        </w:rPr>
+        <w:lastRenderedPageBreak/>
+        <w:t>声</w:t>
+      </w:r>
+      <w:r>
+        <w:rPr>
+          <w:rFonts w:hint="eastAsia"/>
+        </w:rPr>
+        <w:t xml:space="preserve"> </w:t>
+      </w:r>
+      <w:r>
+        <w:rPr>
+          <w:rFonts w:hint="eastAsia"/>
+        </w:rPr>
+        <w:t>明</w:t>
+      </w:r>
+    </w:p>
+    <w:p>
+      <w:pPr>
+        <w:pStyle w:val="afffb"/>
+        <w:ind w:firstLineChars="200" w:firstLine="480"/>
+      </w:pPr>
+      <w:r>
+        <w:rPr>
+          <w:rFonts w:hint="eastAsia"/>
+        </w:rPr>
+        <w:t>本人郑重声明：所呈交的学位论文，是在导师指下独立进行研究工作所取得的成果。尽我知，除文中已经注明引用内容外本学位论研究成果不包含任何他人享有著作权的内容。对本论文所涉及研究工</w:t>
+      </w:r>
+      <w:r>
+        <w:rPr>
+          <w:rFonts w:hint="eastAsia"/>
+        </w:rPr>
+        <w:t>作</w:t>
+      </w:r>
+      <w:r>
+        <w:rPr>
+          <w:rFonts w:hint="eastAsia"/>
+        </w:rPr>
+        <w:t>做出贡献的其他个人和集体，均已在文中以明确方式标</w:t>
+      </w:r>
+      <w:r>
+        <w:rPr>
+          <w:rFonts w:hint="eastAsia"/>
+        </w:rPr>
+        <w:t>明</w:t>
+      </w:r>
+      <w:r>
+        <w:rPr>
+          <w:rFonts w:hint="eastAsia"/>
+        </w:rPr>
+        <w:t>。</w:t>
+      </w:r>
+    </w:p>
+    <w:p>
+      <w:pPr>
+        <w:pStyle w:val="afffb"/>
+        <w:ind w:firstLineChars="200" w:firstLine="480"/>
+      </w:pPr>
+    </w:p>
+    <w:p>
+      <w:pPr>
+        <w:pStyle w:val="afffb"/>
+        <w:jc w:val="right"/>
+        <w:sectPr>
+          <w:footnotePr>
+            <w:numRestart w:val="eachPage"/>
+          </w:footnotePr>
+          <w:pgSz w:w="11906" w:h="16838" w:code="9"/>
+          <w:pgMar w:top="2155" w:right="1701" w:bottom="1814" w:left="1701" w:header="720" w:footer="720" w:gutter="113"/>
+          <w:cols w:space="720"/>
+          <w:docGrid w:type="linesAndChars" w:linePitch="312"/>
+        </w:sectPr>
+      </w:pPr>
+      <w:r>
+        <w:rPr>
+          <w:rFonts w:hint="eastAsia"/>
+        </w:rPr>
+        <w:t>签</w:t>
+      </w:r>
+      <w:r>
+        <w:rPr>
+          <w:rFonts w:hint="eastAsia"/>
+        </w:rPr>
+        <w:t xml:space="preserve"> </w:t>
+      </w:r>
+      <w:r>
+        <w:rPr>
+          <w:rFonts w:hint="eastAsia"/>
+        </w:rPr>
+        <w:t>名：</w:t>
+      </w:r>
+      <w:r>
+        <w:rPr>
+          <w:rFonts w:hint="eastAsia"/>
+        </w:rPr>
+        <w:t xml:space="preserve"> _____________ </w:t>
+      </w:r>
+      <w:r>
+        <w:rPr>
+          <w:rFonts w:hint="eastAsia"/>
+        </w:rPr>
+        <w:t>日</w:t>
+      </w:r>
+      <w:r>
+        <w:rPr>
+          <w:rFonts w:hint="eastAsia"/>
+        </w:rPr>
+        <w:t xml:space="preserve"> </w:t>
+      </w:r>
+      <w:r>
+        <w:rPr>
+          <w:rFonts w:hint="eastAsia"/>
+        </w:rPr>
+        <w:t>期：</w:t>
+      </w:r>
+      <w:r>
+        <w:rPr>
+          <w:rFonts w:hint="eastAsia"/>
+        </w:rPr>
+        <w:t xml:space="preserve"> _____________</w:t>
+      </w:r>
+    </w:p>
+    <w:p>
+      <w:pPr>
+        <w:pStyle w:val="afffe"/>
+      </w:pPr>
+      <w:r>
+        <w:rPr>
+          <w:rFonts w:hint="eastAsia"/>
+        </w:rPr>
+        <w:lastRenderedPageBreak/>
+        <w:t>附录</w:t>
+      </w:r>
+      <w:r>
+        <w:t xml:space="preserve">A </w:t>
+      </w:r>
+      <w:r>
+        <w:rPr>
+          <w:rFonts w:hint="eastAsia"/>
+        </w:rPr>
+        <w:t>外文资料的调研阅读报告（或书面翻译）</w:t>
+      </w:r>
+    </w:p>
+    <w:p>
+      <w:pPr>
+        <w:pStyle w:val="afffe"/>
+      </w:pPr>
+      <w:r>
+        <w:rPr>
+          <w:rFonts w:hint="eastAsia"/>
+        </w:rPr>
+        <w:t>（你需要根据你的实际工作来修改该标题）</w:t>
+      </w:r>
+    </w:p>
     <w:sectPr>
-      <w:footerReference w:type="default" r:id="rId7"/>
       <w:footnotePr>
         <w:numRestart w:val="eachPage"/>
       </w:footnotePr>
-      <w:pgSz w:w="11906" w:h="16838"/>
+      <w:pgSz w:w="11906" w:h="16838" w:code="9"/>
       <w:pgMar w:top="2155" w:right="1701" w:bottom="1814" w:left="1701" w:header="720" w:footer="720" w:gutter="113"/>
-      <w:pgNumType w:fmt="upperRoman"/>
       <w:cols w:space="720"/>
-      <w:docGrid w:type="lines" w:linePitch="312"/>
+      <w:docGrid w:type="linesAndChars" w:linePitch="312"/>
     </w:sectPr>
   </w:body>
 </w:document>
@@ -51,6 +936,53 @@
       <w:jc w:val="center"/>
     </w:pPr>
   </w:p>
+  <w:p>
+    <w:pPr>
+      <w:pStyle w:val="a5"/>
+    </w:pPr>
+  </w:p>
+</w:ftr>
+</file>
+
+<file path=word/footer2.xml><?xml version="1.0" encoding="utf-8"?>
+<w:ftr xmlns:wpc="http://schemas.microsoft.com/office/word/2010/wordprocessingCanvas" xmlns:cx="http://schemas.microsoft.com/office/drawing/2014/chartex" xmlns:mc="http://schemas.openxmlformats.org/markup-compatibility/2006" xmlns:o="urn:schemas-microsoft-com:office:office" xmlns:r="http://schemas.openxmlformats.org/officeDocument/2006/relationships" xmlns:m="http://schemas.openxmlformats.org/officeDocument/2006/math" xmlns:v="urn:schemas-microsoft-com:vml" xmlns:wp14="http://schemas.microsoft.com/office/word/2010/wordprocessingDrawing" xmlns:wp="http://schemas.openxmlformats.org/drawingml/2006/wordprocessingDrawing" xmlns:w10="urn:schemas-microsoft-com:office:word" xmlns:w="http://schemas.openxmlformats.org/wordprocessingml/2006/main" xmlns:w14="http://schemas.microsoft.com/office/word/2010/wordml" xmlns:w15="http://schemas.microsoft.com/office/word/2012/wordml" xmlns:w16se="http://schemas.microsoft.com/office/word/2015/wordml/symex" xmlns:wpg="http://schemas.microsoft.com/office/word/2010/wordprocessingGroup" xmlns:wpi="http://schemas.microsoft.com/office/word/2010/wordprocessingInk" xmlns:wne="http://schemas.microsoft.com/office/word/2006/wordml" xmlns:wps="http://schemas.microsoft.com/office/word/2010/wordprocessingShape" mc:Ignorable="w14 w15 w16se wp14">
+  <w:sdt>
+    <w:sdtPr>
+      <w:id w:val="2129121883"/>
+      <w:docPartObj>
+        <w:docPartGallery w:val="Page Numbers (Bottom of Page)"/>
+        <w:docPartUnique/>
+      </w:docPartObj>
+    </w:sdtPr>
+    <w:sdtEndPr/>
+    <w:sdtContent>
+      <w:p>
+        <w:pPr>
+          <w:pStyle w:val="a5"/>
+          <w:jc w:val="center"/>
+        </w:pPr>
+        <w:r>
+          <w:fldChar w:fldCharType="begin"/>
+        </w:r>
+        <w:r>
+          <w:instrText>PAGE   \* MERGEFORMAT</w:instrText>
+        </w:r>
+        <w:r>
+          <w:fldChar w:fldCharType="separate"/>
+        </w:r>
+        <w:r>
+          <w:rPr>
+            <w:noProof/>
+            <w:lang w:val="zh-CN"/>
+          </w:rPr>
+          <w:t>1</w:t>
+        </w:r>
+        <w:r>
+          <w:fldChar w:fldCharType="end"/>
+        </w:r>
+      </w:p>
+    </w:sdtContent>
+  </w:sdt>
   <w:p>
     <w:pPr>
       <w:pStyle w:val="a5"/>
@@ -717,8 +1649,8 @@
   </w:style>
   <w:style w:type="paragraph" w:customStyle="1" w:styleId="af3">
     <w:name w:val="主要符号表标题"/>
-    <w:next w:val="a"/>
-    <w:link w:val="af4"/>
+    <w:next w:val="af4"/>
+    <w:link w:val="af5"/>
     <w:qFormat/>
     <w:rsid w:val="003C02E0"/>
     <w:pPr>
@@ -742,7 +1674,7 @@
       <w:szCs w:val="24"/>
     </w:rPr>
   </w:style>
-  <w:style w:type="paragraph" w:customStyle="1" w:styleId="af5">
+  <w:style w:type="paragraph" w:customStyle="1" w:styleId="af4">
     <w:name w:val="主要符号表内容"/>
     <w:link w:val="af6"/>
     <w:qFormat/>
@@ -756,7 +1688,7 @@
       <w:szCs w:val="24"/>
     </w:rPr>
   </w:style>
-  <w:style w:type="character" w:customStyle="1" w:styleId="af4">
+  <w:style w:type="character" w:customStyle="1" w:styleId="af5">
     <w:name w:val="主要符号表标题 字符"/>
     <w:basedOn w:val="a0"/>
     <w:link w:val="af3"/>
@@ -786,7 +1718,7 @@
   <w:style w:type="character" w:customStyle="1" w:styleId="af6">
     <w:name w:val="主要符号表内容 字符"/>
     <w:basedOn w:val="a0"/>
-    <w:link w:val="af5"/>
+    <w:link w:val="af4"/>
     <w:rsid w:val="003C02E0"/>
     <w:rPr>
       <w:rFonts w:ascii="宋体" w:eastAsia="宋体" w:hAnsi="宋体" w:cs="宋体"/>
@@ -1187,7 +2119,8 @@
   </w:style>
   <w:style w:type="paragraph" w:customStyle="1" w:styleId="afffa">
     <w:name w:val="致谢·标题"/>
-    <w:link w:val="afffb"/>
+    <w:next w:val="afffb"/>
+    <w:link w:val="afffc"/>
     <w:qFormat/>
     <w:rsid w:val="0024761A"/>
     <w:pPr>
@@ -1211,7 +2144,7 @@
       <w:szCs w:val="30"/>
     </w:rPr>
   </w:style>
-  <w:style w:type="paragraph" w:customStyle="1" w:styleId="afffc">
+  <w:style w:type="paragraph" w:customStyle="1" w:styleId="afffb">
     <w:name w:val="致谢·正文"/>
     <w:link w:val="afffd"/>
     <w:qFormat/>
@@ -1226,7 +2159,7 @@
       <w:szCs w:val="30"/>
     </w:rPr>
   </w:style>
-  <w:style w:type="character" w:customStyle="1" w:styleId="afffb">
+  <w:style w:type="character" w:customStyle="1" w:styleId="afffc">
     <w:name w:val="致谢·标题 字符"/>
     <w:basedOn w:val="a0"/>
     <w:link w:val="afffa"/>
@@ -1239,11 +2172,12 @@
   </w:style>
   <w:style w:type="paragraph" w:customStyle="1" w:styleId="afffe">
     <w:name w:val="附录·标题"/>
-    <w:link w:val="affff"/>
-    <w:qFormat/>
-    <w:rsid w:val="0024761A"/>
-    <w:pPr>
-      <w:spacing w:before="600" w:after="400" w:line="400" w:lineRule="exact"/>
+    <w:next w:val="affff"/>
+    <w:link w:val="affff0"/>
+    <w:qFormat/>
+    <w:rsid w:val="00901B75"/>
+    <w:pPr>
+      <w:spacing w:before="600" w:after="400"/>
       <w:jc w:val="center"/>
     </w:pPr>
     <w:rPr>
@@ -1255,7 +2189,7 @@
   <w:style w:type="character" w:customStyle="1" w:styleId="afffd">
     <w:name w:val="致谢·正文 字符"/>
     <w:basedOn w:val="a0"/>
-    <w:link w:val="afffc"/>
+    <w:link w:val="afffb"/>
     <w:rsid w:val="0024761A"/>
     <w:rPr>
       <w:rFonts w:ascii="Times New Roman" w:eastAsia="宋体" w:hAnsi="Times New Roman" w:cs="黑体"/>
@@ -1263,7 +2197,7 @@
       <w:szCs w:val="30"/>
     </w:rPr>
   </w:style>
-  <w:style w:type="paragraph" w:customStyle="1" w:styleId="affff0">
+  <w:style w:type="paragraph" w:customStyle="1" w:styleId="affff">
     <w:name w:val="附录·正文"/>
     <w:link w:val="affff1"/>
     <w:qFormat/>
@@ -1277,11 +2211,11 @@
       <w:szCs w:val="30"/>
     </w:rPr>
   </w:style>
-  <w:style w:type="character" w:customStyle="1" w:styleId="affff">
+  <w:style w:type="character" w:customStyle="1" w:styleId="affff0">
     <w:name w:val="附录·标题 字符"/>
     <w:basedOn w:val="a0"/>
     <w:link w:val="afffe"/>
-    <w:rsid w:val="0024761A"/>
+    <w:rsid w:val="00901B75"/>
     <w:rPr>
       <w:rFonts w:ascii="黑体" w:eastAsia="黑体" w:hAnsi="黑体" w:cs="黑体"/>
       <w:sz w:val="30"/>
@@ -1306,7 +2240,7 @@
   <w:style w:type="character" w:customStyle="1" w:styleId="affff1">
     <w:name w:val="附录·正文 字符"/>
     <w:basedOn w:val="a0"/>
-    <w:link w:val="affff0"/>
+    <w:link w:val="affff"/>
     <w:rsid w:val="0024761A"/>
     <w:rPr>
       <w:rFonts w:ascii="Times New Roman" w:eastAsia="宋体" w:hAnsi="Times New Roman" w:cs="黑体"/>
@@ -1341,7 +2275,8 @@
   </w:style>
   <w:style w:type="paragraph" w:customStyle="1" w:styleId="affff6">
     <w:name w:val="在学期间研究成果·标题"/>
-    <w:link w:val="affff7"/>
+    <w:next w:val="affff7"/>
+    <w:link w:val="affff8"/>
     <w:qFormat/>
     <w:rsid w:val="0024761A"/>
     <w:pPr>
@@ -1364,7 +2299,7 @@
       <w:szCs w:val="30"/>
     </w:rPr>
   </w:style>
-  <w:style w:type="paragraph" w:customStyle="1" w:styleId="affff8">
+  <w:style w:type="paragraph" w:customStyle="1" w:styleId="affff7">
     <w:name w:val="在学期间研究成果·正文"/>
     <w:link w:val="affff9"/>
     <w:qFormat/>
@@ -1379,7 +2314,7 @@
       <w:szCs w:val="30"/>
     </w:rPr>
   </w:style>
-  <w:style w:type="character" w:customStyle="1" w:styleId="affff7">
+  <w:style w:type="character" w:customStyle="1" w:styleId="affff8">
     <w:name w:val="在学期间研究成果·标题 字符"/>
     <w:basedOn w:val="a0"/>
     <w:link w:val="affff6"/>
@@ -1393,7 +2328,7 @@
   <w:style w:type="character" w:customStyle="1" w:styleId="affff9">
     <w:name w:val="在学期间研究成果·正文 字符"/>
     <w:basedOn w:val="a0"/>
-    <w:link w:val="affff8"/>
+    <w:link w:val="affff7"/>
     <w:rsid w:val="0024761A"/>
     <w:rPr>
       <w:rFonts w:ascii="Times New Roman" w:eastAsia="宋体" w:hAnsi="Times New Roman" w:cs="黑体"/>
@@ -1475,6 +2410,101 @@
     <w:rsid w:val="00401563"/>
     <w:rPr>
       <w:vertAlign w:val="superscript"/>
+    </w:rPr>
+  </w:style>
+  <w:style w:type="paragraph" w:customStyle="1" w:styleId="afffff">
+    <w:name w:val="封面·题目"/>
+    <w:next w:val="afffff0"/>
+    <w:link w:val="afffff1"/>
+    <w:qFormat/>
+    <w:rsid w:val="000C7098"/>
+    <w:pPr>
+      <w:spacing w:line="288" w:lineRule="auto"/>
+      <w:jc w:val="center"/>
+    </w:pPr>
+    <w:rPr>
+      <w:rFonts w:ascii="黑体" w:eastAsia="黑体" w:hAnsi="黑体" w:cs="黑体"/>
+      <w:sz w:val="52"/>
+      <w:szCs w:val="52"/>
+    </w:rPr>
+  </w:style>
+  <w:style w:type="paragraph" w:customStyle="1" w:styleId="afffff0">
+    <w:name w:val="封面·其他"/>
+    <w:link w:val="afffff2"/>
+    <w:qFormat/>
+    <w:rsid w:val="000C7098"/>
+    <w:pPr>
+      <w:spacing w:line="288" w:lineRule="auto"/>
+    </w:pPr>
+    <w:rPr>
+      <w:rFonts w:ascii="仿宋" w:eastAsia="仿宋" w:hAnsi="仿宋" w:cs="仿宋"/>
+      <w:sz w:val="32"/>
+      <w:szCs w:val="32"/>
+    </w:rPr>
+  </w:style>
+  <w:style w:type="character" w:customStyle="1" w:styleId="afffff1">
+    <w:name w:val="封面·题目 字符"/>
+    <w:basedOn w:val="a0"/>
+    <w:link w:val="afffff"/>
+    <w:rsid w:val="000C7098"/>
+    <w:rPr>
+      <w:rFonts w:ascii="黑体" w:eastAsia="黑体" w:hAnsi="黑体" w:cs="黑体"/>
+      <w:sz w:val="52"/>
+      <w:szCs w:val="52"/>
+    </w:rPr>
+  </w:style>
+  <w:style w:type="paragraph" w:customStyle="1" w:styleId="Default">
+    <w:name w:val="Default"/>
+    <w:rsid w:val="00173E60"/>
+    <w:pPr>
+      <w:widowControl w:val="0"/>
+      <w:autoSpaceDE w:val="0"/>
+      <w:autoSpaceDN w:val="0"/>
+      <w:adjustRightInd w:val="0"/>
+    </w:pPr>
+    <w:rPr>
+      <w:rFonts w:ascii="隶书" w:eastAsia="隶书" w:cs="隶书"/>
+      <w:color w:val="000000"/>
+      <w:kern w:val="0"/>
+      <w:sz w:val="24"/>
+      <w:szCs w:val="24"/>
+    </w:rPr>
+  </w:style>
+  <w:style w:type="character" w:customStyle="1" w:styleId="afffff2">
+    <w:name w:val="封面·其他 字符"/>
+    <w:basedOn w:val="a0"/>
+    <w:link w:val="afffff0"/>
+    <w:rsid w:val="000C7098"/>
+    <w:rPr>
+      <w:rFonts w:ascii="仿宋" w:eastAsia="仿宋" w:hAnsi="仿宋" w:cs="仿宋"/>
+      <w:sz w:val="32"/>
+      <w:szCs w:val="32"/>
+    </w:rPr>
+  </w:style>
+  <w:style w:type="paragraph" w:customStyle="1" w:styleId="afffff3">
+    <w:name w:val="封面·日期"/>
+    <w:basedOn w:val="afffff0"/>
+    <w:link w:val="afffff4"/>
+    <w:qFormat/>
+    <w:rsid w:val="00C24F12"/>
+    <w:pPr>
+      <w:jc w:val="center"/>
+    </w:pPr>
+    <w:rPr>
+      <w:rFonts w:ascii="宋体" w:eastAsia="宋体" w:hAnsi="宋体" w:cs="宋体"/>
+      <w:sz w:val="24"/>
+      <w:szCs w:val="24"/>
+    </w:rPr>
+  </w:style>
+  <w:style w:type="character" w:customStyle="1" w:styleId="afffff4">
+    <w:name w:val="封面·日期 字符"/>
+    <w:basedOn w:val="afffff2"/>
+    <w:link w:val="afffff3"/>
+    <w:rsid w:val="00C24F12"/>
+    <w:rPr>
+      <w:rFonts w:ascii="宋体" w:eastAsia="宋体" w:hAnsi="宋体" w:cs="宋体"/>
+      <w:sz w:val="24"/>
+      <w:szCs w:val="24"/>
     </w:rPr>
   </w:style>
 </w:styles>
@@ -1746,7 +2776,7 @@
 </file>
 
 <file path=customXml/itemProps1.xml><?xml version="1.0" encoding="utf-8"?>
-<ds:datastoreItem xmlns:ds="http://schemas.openxmlformats.org/officeDocument/2006/customXml" ds:itemID="{03C3FBC1-015B-4DB6-BF38-15BBCCC15559}">
+<ds:datastoreItem xmlns:ds="http://schemas.openxmlformats.org/officeDocument/2006/customXml" ds:itemID="{3C43569B-59CC-4119-B435-1640D5F00208}">
   <ds:schemaRefs>
     <ds:schemaRef ds:uri="http://schemas.openxmlformats.org/officeDocument/2006/bibliography"/>
   </ds:schemaRefs>

</xml_diff>

<commit_message>
V1.1 Urgent updation. In the previous version, I neglect the table index page, the graph index page and the acknowledgement page because I thought people would check the official file before the usage of the docx template. However, it seems that my friends are somewhat careless. Therefore, in this version, I include all the pages you may need so that you won't miss any.
</commit_message>
<xml_diff>
--- a/毕业论文.docx
+++ b/毕业论文.docx
@@ -539,9 +539,6 @@
       <w:pPr>
         <w:pStyle w:val="a8"/>
         <w:ind w:firstLine="480"/>
-        <w:rPr>
-          <w:rFonts w:hint="eastAsia"/>
-        </w:rPr>
         <w:sectPr>
           <w:footerReference w:type="default" r:id="rId8"/>
           <w:footnotePr>
@@ -554,8 +551,6 @@
           <w:docGrid w:type="linesAndChars" w:linePitch="312"/>
         </w:sectPr>
       </w:pPr>
-      <w:bookmarkStart w:id="0" w:name="_GoBack"/>
-      <w:bookmarkEnd w:id="0"/>
     </w:p>
     <w:p>
       <w:pPr>
@@ -634,7 +629,7 @@
       <w:pPr>
         <w:pStyle w:val="ac"/>
         <w:rPr>
-          <w:rFonts w:eastAsiaTheme="minorEastAsia" w:hint="eastAsia"/>
+          <w:rFonts w:eastAsiaTheme="minorEastAsia"/>
         </w:rPr>
         <w:sectPr>
           <w:footnotePr>
@@ -703,33 +698,240 @@
     </w:p>
     <w:p>
       <w:pPr>
-        <w:pStyle w:val="ac"/>
-        <w:rPr>
-          <w:rFonts w:eastAsiaTheme="minorEastAsia"/>
-        </w:rPr>
-      </w:pPr>
-    </w:p>
-    <w:p>
-      <w:pPr>
-        <w:pStyle w:val="ac"/>
-        <w:rPr>
-          <w:rFonts w:eastAsiaTheme="minorEastAsia"/>
-        </w:rPr>
-      </w:pPr>
-    </w:p>
-    <w:p>
-      <w:pPr>
-        <w:pStyle w:val="ac"/>
-        <w:rPr>
-          <w:rFonts w:eastAsiaTheme="minorEastAsia" w:hint="eastAsia"/>
-        </w:rPr>
+        <w:pStyle w:val="af7"/>
+        <w:rPr>
+          <w:rFonts w:hint="eastAsia"/>
+        </w:rPr>
+      </w:pPr>
+      <w:r>
+        <w:rPr>
+          <w:rFonts w:hint="eastAsia"/>
+        </w:rPr>
+        <w:lastRenderedPageBreak/>
+        <w:t>正文</w:t>
+      </w:r>
+      <w:r>
+        <w:rPr>
+          <w:rFonts w:hint="eastAsia"/>
+        </w:rPr>
+        <w:t>从这一页</w:t>
+      </w:r>
+      <w:r>
+        <w:rPr>
+          <w:rFonts w:hint="eastAsia"/>
+        </w:rPr>
+        <w:t>开始</w:t>
+      </w:r>
+    </w:p>
+    <w:p/>
+    <w:p>
+      <w:pPr>
+        <w:pStyle w:val="afff2"/>
         <w:sectPr>
           <w:footnotePr>
             <w:numRestart w:val="eachPage"/>
           </w:footnotePr>
           <w:pgSz w:w="11906" w:h="16838" w:code="9"/>
           <w:pgMar w:top="2155" w:right="1701" w:bottom="1814" w:left="1701" w:header="720" w:footer="720" w:gutter="113"/>
-          <w:pgNumType w:start="1"/>
+          <w:cols w:space="720"/>
+          <w:docGrid w:type="linesAndChars" w:linePitch="312"/>
+        </w:sectPr>
+      </w:pPr>
+    </w:p>
+    <w:p>
+      <w:pPr>
+        <w:pStyle w:val="afff2"/>
+      </w:pPr>
+      <w:r>
+        <w:rPr>
+          <w:rFonts w:hint="eastAsia"/>
+        </w:rPr>
+        <w:lastRenderedPageBreak/>
+        <w:t>插图索引</w:t>
+      </w:r>
+    </w:p>
+    <w:p>
+      <w:pPr>
+        <w:pStyle w:val="afff3"/>
+      </w:pPr>
+      <w:r>
+        <w:rPr>
+          <w:rFonts w:hint="eastAsia"/>
+        </w:rPr>
+        <w:t>某某图片</w:t>
+      </w:r>
+      <w:r>
+        <w:rPr>
+          <w:rFonts w:hint="eastAsia"/>
+        </w:rPr>
+        <w:t xml:space="preserve"> -----------------</w:t>
+      </w:r>
+      <w:r>
+        <w:t xml:space="preserve"> </w:t>
+      </w:r>
+      <w:r>
+        <w:rPr>
+          <w:rFonts w:hint="eastAsia"/>
+        </w:rPr>
+        <w:t>形式和目录一样，行尾</w:t>
+      </w:r>
+      <w:r>
+        <w:rPr>
+          <w:rFonts w:hint="eastAsia"/>
+        </w:rPr>
+        <w:t>标明</w:t>
+      </w:r>
+      <w:r>
+        <w:rPr>
+          <w:rFonts w:hint="eastAsia"/>
+        </w:rPr>
+        <w:t>页码</w:t>
+      </w:r>
+    </w:p>
+    <w:p>
+      <w:pPr>
+        <w:pStyle w:val="afff3"/>
+      </w:pPr>
+    </w:p>
+    <w:p>
+      <w:pPr>
+        <w:pStyle w:val="afff3"/>
+        <w:rPr>
+          <w:rFonts w:hint="eastAsia"/>
+        </w:rPr>
+        <w:sectPr>
+          <w:footnotePr>
+            <w:numRestart w:val="eachPage"/>
+          </w:footnotePr>
+          <w:pgSz w:w="11906" w:h="16838" w:code="9"/>
+          <w:pgMar w:top="2155" w:right="1701" w:bottom="1814" w:left="1701" w:header="720" w:footer="720" w:gutter="113"/>
+          <w:cols w:space="720"/>
+          <w:docGrid w:type="linesAndChars" w:linePitch="312"/>
+        </w:sectPr>
+      </w:pPr>
+    </w:p>
+    <w:p>
+      <w:pPr>
+        <w:pStyle w:val="afff6"/>
+      </w:pPr>
+      <w:r>
+        <w:rPr>
+          <w:rFonts w:hint="eastAsia"/>
+        </w:rPr>
+        <w:lastRenderedPageBreak/>
+        <w:t>表格</w:t>
+      </w:r>
+      <w:r>
+        <w:rPr>
+          <w:rFonts w:hint="eastAsia"/>
+        </w:rPr>
+        <w:t>索引</w:t>
+      </w:r>
+    </w:p>
+    <w:p>
+      <w:pPr>
+        <w:pStyle w:val="afff7"/>
+      </w:pPr>
+      <w:r>
+        <w:rPr>
+          <w:rFonts w:hint="eastAsia"/>
+        </w:rPr>
+        <w:t>某某表格</w:t>
+      </w:r>
+      <w:r>
+        <w:rPr>
+          <w:rFonts w:hint="eastAsia"/>
+        </w:rPr>
+        <w:t xml:space="preserve"> ----------------</w:t>
+      </w:r>
+      <w:r>
+        <w:t xml:space="preserve"> </w:t>
+      </w:r>
+      <w:r>
+        <w:rPr>
+          <w:rFonts w:hint="eastAsia"/>
+        </w:rPr>
+        <w:t>形式和</w:t>
+      </w:r>
+      <w:r>
+        <w:rPr>
+          <w:rFonts w:hint="eastAsia"/>
+        </w:rPr>
+        <w:t>目录一样，行尾标明页码</w:t>
+      </w:r>
+    </w:p>
+    <w:p>
+      <w:pPr>
+        <w:pStyle w:val="afff7"/>
+        <w:rPr>
+          <w:rFonts w:hint="eastAsia"/>
+        </w:rPr>
+      </w:pPr>
+    </w:p>
+    <w:p>
+      <w:pPr>
+        <w:pStyle w:val="afff7"/>
+        <w:sectPr>
+          <w:footnotePr>
+            <w:numRestart w:val="eachPage"/>
+          </w:footnotePr>
+          <w:pgSz w:w="11906" w:h="16838" w:code="9"/>
+          <w:pgMar w:top="2155" w:right="1701" w:bottom="1814" w:left="1701" w:header="720" w:footer="720" w:gutter="113"/>
+          <w:cols w:space="720"/>
+          <w:docGrid w:type="linesAndChars" w:linePitch="312"/>
+        </w:sectPr>
+      </w:pPr>
+    </w:p>
+    <w:p>
+      <w:pPr>
+        <w:pStyle w:val="afffa"/>
+      </w:pPr>
+      <w:r>
+        <w:rPr>
+          <w:rFonts w:hint="eastAsia"/>
+        </w:rPr>
+        <w:lastRenderedPageBreak/>
+        <w:t>致谢</w:t>
+      </w:r>
+    </w:p>
+    <w:p>
+      <w:pPr>
+        <w:pStyle w:val="afffb"/>
+      </w:pPr>
+      <w:r>
+        <w:rPr>
+          <w:rFonts w:hint="eastAsia"/>
+        </w:rPr>
+        <w:t>感谢</w:t>
+      </w:r>
+      <w:r>
+        <w:rPr>
+          <w:rFonts w:hint="eastAsia"/>
+        </w:rPr>
+        <w:t>XXXXXXXX</w:t>
+      </w:r>
+    </w:p>
+    <w:p>
+      <w:pPr>
+        <w:pStyle w:val="afffb"/>
+        <w:ind w:left="0"/>
+        <w:rPr>
+          <w:rFonts w:hint="eastAsia"/>
+        </w:rPr>
+      </w:pPr>
+    </w:p>
+    <w:p>
+      <w:pPr>
+        <w:pStyle w:val="afff6"/>
+        <w:rPr>
+          <w:rFonts w:hint="eastAsia"/>
+        </w:rPr>
+        <w:sectPr>
+          <w:footnotePr>
+            <w:numRestart w:val="eachPage"/>
+          </w:footnotePr>
+          <w:pgSz w:w="11906" w:h="16838" w:code="9"/>
+          <w:pgMar w:top="2155" w:right="1701" w:bottom="1814" w:left="1701" w:header="720" w:footer="720" w:gutter="113"/>
           <w:cols w:space="720"/>
           <w:docGrid w:type="linesAndChars" w:linePitch="312"/>
         </w:sectPr>
@@ -895,6 +1097,47 @@
         </w:rPr>
         <w:t>（你需要根据你的实际工作来修改该标题）</w:t>
       </w:r>
+    </w:p>
+    <w:p>
+      <w:pPr>
+        <w:pStyle w:val="affff"/>
+      </w:pPr>
+    </w:p>
+    <w:p>
+      <w:pPr>
+        <w:pStyle w:val="affff"/>
+        <w:sectPr>
+          <w:footnotePr>
+            <w:numRestart w:val="eachPage"/>
+          </w:footnotePr>
+          <w:pgSz w:w="11906" w:h="16838" w:code="9"/>
+          <w:pgMar w:top="2155" w:right="1701" w:bottom="1814" w:left="1701" w:header="720" w:footer="720" w:gutter="113"/>
+          <w:cols w:space="720"/>
+          <w:docGrid w:type="linesAndChars" w:linePitch="312"/>
+        </w:sectPr>
+      </w:pPr>
+    </w:p>
+    <w:p>
+      <w:pPr>
+        <w:pStyle w:val="affff6"/>
+      </w:pPr>
+      <w:r>
+        <w:rPr>
+          <w:rFonts w:hint="eastAsia"/>
+        </w:rPr>
+        <w:lastRenderedPageBreak/>
+        <w:t>在学期间参加课题的研究成果（可选）</w:t>
+      </w:r>
+    </w:p>
+    <w:p>
+      <w:pPr>
+        <w:pStyle w:val="affff7"/>
+        <w:rPr>
+          <w:rFonts w:hint="eastAsia"/>
+        </w:rPr>
+      </w:pPr>
+      <w:bookmarkStart w:id="0" w:name="_GoBack"/>
+      <w:bookmarkEnd w:id="0"/>
     </w:p>
     <w:sectPr>
       <w:footnotePr>
@@ -975,7 +1218,7 @@
             <w:noProof/>
             <w:lang w:val="zh-CN"/>
           </w:rPr>
-          <w:t>1</w:t>
+          <w:t>10</w:t>
         </w:r>
         <w:r>
           <w:fldChar w:fldCharType="end"/>
@@ -2039,9 +2282,10 @@
     <w:next w:val="afff3"/>
     <w:link w:val="afff4"/>
     <w:qFormat/>
-    <w:rsid w:val="00964B8A"/>
+    <w:rsid w:val="00C442CA"/>
     <w:pPr>
       <w:spacing w:before="800" w:after="400" w:line="400" w:lineRule="exact"/>
+      <w:jc w:val="center"/>
     </w:pPr>
     <w:rPr>
       <w:rFonts w:ascii="黑体" w:eastAsia="黑体" w:hAnsi="黑体" w:cs="黑体"/>
@@ -2053,9 +2297,10 @@
     <w:name w:val="插图索引·内容"/>
     <w:link w:val="afff5"/>
     <w:qFormat/>
-    <w:rsid w:val="00964B8A"/>
+    <w:rsid w:val="00D51B27"/>
     <w:pPr>
       <w:spacing w:before="120" w:line="400" w:lineRule="exact"/>
+      <w:jc w:val="both"/>
     </w:pPr>
     <w:rPr>
       <w:rFonts w:ascii="Times New Roman" w:eastAsia="宋体" w:hAnsi="Times New Roman" w:cs="黑体"/>
@@ -2067,7 +2312,7 @@
     <w:name w:val="插图索引·标题 字符"/>
     <w:basedOn w:val="a0"/>
     <w:link w:val="afff2"/>
-    <w:rsid w:val="00964B8A"/>
+    <w:rsid w:val="00C442CA"/>
     <w:rPr>
       <w:rFonts w:ascii="黑体" w:eastAsia="黑体" w:hAnsi="黑体" w:cs="黑体"/>
       <w:sz w:val="30"/>
@@ -2080,16 +2325,13 @@
     <w:next w:val="afff7"/>
     <w:link w:val="afff8"/>
     <w:qFormat/>
-    <w:rsid w:val="0024761A"/>
-    <w:pPr>
-      <w:jc w:val="center"/>
-    </w:pPr>
+    <w:rsid w:val="0020756C"/>
   </w:style>
   <w:style w:type="character" w:customStyle="1" w:styleId="afff5">
     <w:name w:val="插图索引·内容 字符"/>
     <w:basedOn w:val="a0"/>
     <w:link w:val="afff3"/>
-    <w:rsid w:val="00964B8A"/>
+    <w:rsid w:val="00D51B27"/>
     <w:rPr>
       <w:rFonts w:ascii="Times New Roman" w:eastAsia="宋体" w:hAnsi="Times New Roman" w:cs="黑体"/>
       <w:sz w:val="24"/>
@@ -2102,15 +2344,12 @@
     <w:link w:val="afff9"/>
     <w:qFormat/>
     <w:rsid w:val="0024761A"/>
-    <w:pPr>
-      <w:jc w:val="both"/>
-    </w:pPr>
   </w:style>
   <w:style w:type="character" w:customStyle="1" w:styleId="afff8">
     <w:name w:val="表格索引·标题 字符"/>
     <w:basedOn w:val="afff4"/>
     <w:link w:val="afff6"/>
-    <w:rsid w:val="0024761A"/>
+    <w:rsid w:val="0020756C"/>
     <w:rPr>
       <w:rFonts w:ascii="黑体" w:eastAsia="黑体" w:hAnsi="黑体" w:cs="黑体"/>
       <w:sz w:val="30"/>
@@ -2148,9 +2387,10 @@
     <w:name w:val="致谢·正文"/>
     <w:link w:val="afffd"/>
     <w:qFormat/>
-    <w:rsid w:val="0024761A"/>
+    <w:rsid w:val="00EE175E"/>
     <w:pPr>
       <w:spacing w:line="400" w:lineRule="exact"/>
+      <w:ind w:left="454"/>
       <w:jc w:val="both"/>
     </w:pPr>
     <w:rPr>
@@ -2190,7 +2430,7 @@
     <w:name w:val="致谢·正文 字符"/>
     <w:basedOn w:val="a0"/>
     <w:link w:val="afffb"/>
-    <w:rsid w:val="0024761A"/>
+    <w:rsid w:val="00EE175E"/>
     <w:rPr>
       <w:rFonts w:ascii="Times New Roman" w:eastAsia="宋体" w:hAnsi="Times New Roman" w:cs="黑体"/>
       <w:sz w:val="24"/>
@@ -2776,7 +3016,7 @@
 </file>
 
 <file path=customXml/itemProps1.xml><?xml version="1.0" encoding="utf-8"?>
-<ds:datastoreItem xmlns:ds="http://schemas.openxmlformats.org/officeDocument/2006/customXml" ds:itemID="{3C43569B-59CC-4119-B435-1640D5F00208}">
+<ds:datastoreItem xmlns:ds="http://schemas.openxmlformats.org/officeDocument/2006/customXml" ds:itemID="{7876A024-E942-421C-A419-2E99A4226ADA}">
   <ds:schemaRefs>
     <ds:schemaRef ds:uri="http://schemas.openxmlformats.org/officeDocument/2006/bibliography"/>
   </ds:schemaRefs>

</xml_diff>